<commit_message>
Beginning of Design Specification
</commit_message>
<xml_diff>
--- a/Documentation/MMP_OutlineProjectSpecificationTemplate.docx
+++ b/Documentation/MMP_OutlineProjectSpecificationTemplate.docx
@@ -7,21 +7,14 @@
     <w:p/>
     <w:p>
       <w:pPr>
+        <w:pStyle w:val="Title"/>
         <w:jc w:val="center"/>
         <w:rPr>
-          <w:rFonts w:ascii="Arial" w:hAnsi="Arial" w:cs="Arial"/>
-          <w:b/>
-          <w:sz w:val="40"/>
-          <w:szCs w:val="40"/>
           <w:lang w:val="en-US"/>
         </w:rPr>
       </w:pPr>
       <w:r>
         <w:rPr>
-          <w:rFonts w:ascii="Arial" w:hAnsi="Arial" w:cs="Arial"/>
-          <w:b/>
-          <w:sz w:val="40"/>
-          <w:szCs w:val="40"/>
           <w:lang w:val="en-US"/>
         </w:rPr>
         <w:t>Rendering Invisibility</w:t>
@@ -69,7 +62,10 @@
           </w:tcPr>
           <w:p>
             <w:r>
-              <w:t>Outline Project Specification</w:t>
+              <w:t>Design</w:t>
+            </w:r>
+            <w:r>
+              <w:t xml:space="preserve"> Specification</w:t>
             </w:r>
           </w:p>
         </w:tc>
@@ -185,7 +181,10 @@
           </w:tcPr>
           <w:p>
             <w:r>
-              <w:t>G400 (Computer Science)</w:t>
+              <w:t>G451 (Computer Graphics, Vision and Games inc. Industrial Placement</w:t>
+            </w:r>
+            <w:r>
+              <w:t>)</w:t>
             </w:r>
           </w:p>
         </w:tc>
@@ -221,7 +220,10 @@
           </w:tcPr>
           <w:p>
             <w:r>
-              <w:t>February 2, 2015</w:t>
+              <w:t>February 17</w:t>
+            </w:r>
+            <w:r>
+              <w:t>, 2015</w:t>
             </w:r>
           </w:p>
         </w:tc>
@@ -294,12 +296,9 @@
     <w:p>
       <w:pPr>
         <w:sectPr>
-          <w:headerReference w:type="even" r:id="rId8"/>
-          <w:headerReference w:type="default" r:id="rId9"/>
-          <w:footerReference w:type="even" r:id="rId10"/>
-          <w:footerReference w:type="default" r:id="rId11"/>
-          <w:headerReference w:type="first" r:id="rId12"/>
-          <w:footerReference w:type="first" r:id="rId13"/>
+          <w:headerReference w:type="default" r:id="rId8"/>
+          <w:footerReference w:type="even" r:id="rId9"/>
+          <w:footerReference w:type="default" r:id="rId10"/>
           <w:pgSz w:w="11900" w:h="16840"/>
           <w:pgMar w:top="1440" w:right="1800" w:bottom="1440" w:left="1800" w:header="708" w:footer="708" w:gutter="0"/>
           <w:cols w:space="708"/>
@@ -310,592 +309,17 @@
     <w:p/>
     <w:p>
       <w:pPr>
-        <w:pStyle w:val="Heading1"/>
-      </w:pPr>
-      <w:r>
-        <w:t>Project description</w:t>
-      </w:r>
-    </w:p>
-    <w:p>
-      <w:pPr>
-        <w:rPr>
-          <w:rFonts w:ascii="Times New Roman" w:eastAsia="Times New Roman" w:hAnsi="Times New Roman" w:cs="Times New Roman"/>
-          <w:sz w:val="24"/>
-        </w:rPr>
-      </w:pPr>
-      <w:r>
-        <w:rPr>
-          <w:rFonts w:ascii="Arial" w:eastAsia="Times New Roman" w:hAnsi="Arial" w:cs="Arial"/>
-          <w:color w:val="000000"/>
-          <w:sz w:val="23"/>
-          <w:szCs w:val="23"/>
-        </w:rPr>
-        <w:t xml:space="preserve">- Modelling a cloak of  invisibility in WebGL/Opengl - currently looking at doing it in webgl as I have some previous knowledge I can build on. </w:t>
-      </w:r>
-    </w:p>
-    <w:p>
-      <w:pPr>
-        <w:rPr>
-          <w:rFonts w:ascii="Times New Roman" w:eastAsia="Times New Roman" w:hAnsi="Times New Roman" w:cs="Times New Roman"/>
-          <w:sz w:val="24"/>
-        </w:rPr>
-      </w:pPr>
-      <w:r>
-        <w:rPr>
-          <w:rFonts w:ascii="Arial" w:eastAsia="Times New Roman" w:hAnsi="Arial" w:cs="Arial"/>
-          <w:color w:val="000000"/>
-          <w:sz w:val="23"/>
-          <w:szCs w:val="23"/>
-        </w:rPr>
-        <w:t xml:space="preserve">- Looking at using current theory around how a cloak of invisibility can be created and applying that. </w:t>
-      </w:r>
-    </w:p>
-    <w:p>
-      <w:pPr>
-        <w:rPr>
-          <w:rFonts w:ascii="Times New Roman" w:eastAsia="Times New Roman" w:hAnsi="Times New Roman" w:cs="Times New Roman"/>
-          <w:sz w:val="24"/>
-        </w:rPr>
-      </w:pPr>
-      <w:r>
-        <w:rPr>
-          <w:rFonts w:ascii="Arial" w:eastAsia="Times New Roman" w:hAnsi="Arial" w:cs="Arial"/>
-          <w:color w:val="000000"/>
-          <w:sz w:val="23"/>
-          <w:szCs w:val="23"/>
-        </w:rPr>
-        <w:t xml:space="preserve">- Experimenting with this theory, what kind of fault does it have, can you see from within the cloak, how invisible is it etc. </w:t>
-      </w:r>
-    </w:p>
-    <w:p>
-      <w:pPr>
-        <w:rPr>
-          <w:rFonts w:ascii="Times New Roman" w:eastAsia="Times New Roman" w:hAnsi="Times New Roman" w:cs="Times New Roman"/>
-          <w:sz w:val="24"/>
-        </w:rPr>
-      </w:pPr>
-      <w:r>
-        <w:rPr>
-          <w:rFonts w:ascii="Arial" w:eastAsia="Times New Roman" w:hAnsi="Arial" w:cs="Arial"/>
-          <w:color w:val="000000"/>
-          <w:sz w:val="23"/>
-          <w:szCs w:val="23"/>
-        </w:rPr>
-        <w:t xml:space="preserve">- An optical flat cloak has been created and a spherical cloak has been theorised. Interesting to see if the spherical cloak could work. Looking at modelling it within a 3d environment is a good way of looking at it. </w:t>
-      </w:r>
-    </w:p>
-    <w:p>
-      <w:r>
-        <w:rPr>
-          <w:rFonts w:ascii="Arial" w:eastAsia="Times New Roman" w:hAnsi="Arial" w:cs="Arial"/>
-          <w:color w:val="000000"/>
-          <w:sz w:val="23"/>
-          <w:szCs w:val="23"/>
-        </w:rPr>
-        <w:t>- End goal is to have created a working 3d model of the spherical invisibility cloak, test it's strengths and limitations, look and whether the theory works.</w:t>
-      </w:r>
-    </w:p>
-    <w:p/>
-    <w:p>
-      <w:pPr>
-        <w:pStyle w:val="Heading1"/>
-      </w:pPr>
-      <w:r>
-        <w:t>Proposed tasks</w:t>
-      </w:r>
-    </w:p>
-    <w:p>
-      <w:pPr>
-        <w:rPr>
-          <w:rFonts w:ascii="Times New Roman" w:eastAsia="Times New Roman" w:hAnsi="Times New Roman" w:cs="Times New Roman"/>
-          <w:sz w:val="24"/>
-        </w:rPr>
-      </w:pPr>
-      <w:r>
-        <w:rPr>
-          <w:rFonts w:ascii="Arial" w:eastAsia="Times New Roman" w:hAnsi="Arial" w:cs="Arial"/>
-          <w:color w:val="000000"/>
-          <w:sz w:val="23"/>
-          <w:szCs w:val="23"/>
-        </w:rPr>
-        <w:t>- Research on invisibility, light refraction, metamaterials</w:t>
-      </w:r>
-    </w:p>
-    <w:p>
-      <w:pPr>
-        <w:rPr>
-          <w:rFonts w:ascii="Times New Roman" w:eastAsia="Times New Roman" w:hAnsi="Times New Roman" w:cs="Times New Roman"/>
-          <w:sz w:val="24"/>
-        </w:rPr>
-      </w:pPr>
-      <w:r>
-        <w:rPr>
-          <w:rFonts w:ascii="Arial" w:eastAsia="Times New Roman" w:hAnsi="Arial" w:cs="Arial"/>
-          <w:color w:val="000000"/>
-          <w:sz w:val="23"/>
-          <w:szCs w:val="23"/>
-        </w:rPr>
-        <w:t>- formulate a design of the cloak, object and the maths going into it</w:t>
-      </w:r>
-    </w:p>
-    <w:p>
-      <w:pPr>
-        <w:rPr>
-          <w:rFonts w:ascii="Times New Roman" w:eastAsia="Times New Roman" w:hAnsi="Times New Roman" w:cs="Times New Roman"/>
-          <w:sz w:val="24"/>
-        </w:rPr>
-      </w:pPr>
-      <w:r>
-        <w:rPr>
-          <w:rFonts w:ascii="Arial" w:eastAsia="Times New Roman" w:hAnsi="Arial" w:cs="Arial"/>
-          <w:color w:val="000000"/>
-          <w:sz w:val="23"/>
-          <w:szCs w:val="23"/>
-        </w:rPr>
-        <w:t>- decide programming language and illumination technique - currently going for Ray tracing</w:t>
-      </w:r>
-    </w:p>
-    <w:p>
-      <w:pPr>
-        <w:rPr>
-          <w:rFonts w:ascii="Times New Roman" w:eastAsia="Times New Roman" w:hAnsi="Times New Roman" w:cs="Times New Roman"/>
-          <w:sz w:val="24"/>
-        </w:rPr>
-      </w:pPr>
-      <w:r>
-        <w:rPr>
-          <w:rFonts w:ascii="Arial" w:eastAsia="Times New Roman" w:hAnsi="Arial" w:cs="Arial"/>
-          <w:color w:val="000000"/>
-          <w:sz w:val="23"/>
-          <w:szCs w:val="23"/>
-        </w:rPr>
-        <w:t xml:space="preserve">- implement lighting, ensure it work, implement cloak </w:t>
-      </w:r>
-    </w:p>
-    <w:p>
-      <w:r>
-        <w:rPr>
-          <w:rFonts w:ascii="Arial" w:eastAsia="Times New Roman" w:hAnsi="Arial" w:cs="Arial"/>
-          <w:color w:val="000000"/>
-          <w:sz w:val="23"/>
-          <w:szCs w:val="23"/>
-        </w:rPr>
-        <w:t>- test cloak's capabilities</w:t>
-      </w:r>
+        <w:pStyle w:val="ListParagraph"/>
+        <w:spacing w:after="120"/>
+        <w:ind w:left="680"/>
+        <w:contextualSpacing w:val="0"/>
+      </w:pPr>
       <w:bookmarkStart w:id="0" w:name="_GoBack"/>
       <w:bookmarkEnd w:id="0"/>
     </w:p>
-    <w:p/>
-    <w:p>
-      <w:pPr>
-        <w:pStyle w:val="Heading1"/>
-      </w:pPr>
-      <w:r>
-        <w:t>Project deliverables</w:t>
-      </w:r>
-    </w:p>
-    <w:p>
-      <w:pPr>
-        <w:pStyle w:val="NormalWeb"/>
-        <w:spacing w:before="0" w:beforeAutospacing="0" w:after="0" w:afterAutospacing="0"/>
-      </w:pPr>
-      <w:r>
-        <w:rPr>
-          <w:rFonts w:ascii="Arial" w:hAnsi="Arial" w:cs="Arial"/>
-          <w:color w:val="000000"/>
-          <w:sz w:val="23"/>
-          <w:szCs w:val="23"/>
-        </w:rPr>
-        <w:t>- THE SOFTWARE</w:t>
-      </w:r>
-    </w:p>
-    <w:p>
-      <w:pPr>
-        <w:pStyle w:val="NormalWeb"/>
-        <w:spacing w:before="0" w:beforeAutospacing="0" w:after="0" w:afterAutospacing="0"/>
-      </w:pPr>
-      <w:r>
-        <w:rPr>
-          <w:rFonts w:ascii="Arial" w:hAnsi="Arial" w:cs="Arial"/>
-          <w:color w:val="000000"/>
-          <w:sz w:val="23"/>
-          <w:szCs w:val="23"/>
-        </w:rPr>
-        <w:t>- Design specification - Not sure how to do this we have to look at it</w:t>
-      </w:r>
-    </w:p>
-    <w:p>
-      <w:pPr>
-        <w:pStyle w:val="NormalWeb"/>
-        <w:spacing w:before="0" w:beforeAutospacing="0" w:after="0" w:afterAutospacing="0"/>
-      </w:pPr>
-      <w:r>
-        <w:rPr>
-          <w:rFonts w:ascii="Arial" w:hAnsi="Arial" w:cs="Arial"/>
-          <w:color w:val="000000"/>
-          <w:sz w:val="23"/>
-          <w:szCs w:val="23"/>
-        </w:rPr>
-        <w:t>- Test specification</w:t>
-      </w:r>
-    </w:p>
-    <w:p>
-      <w:pPr>
-        <w:pStyle w:val="NormalWeb"/>
-        <w:spacing w:before="0" w:beforeAutospacing="0" w:after="0" w:afterAutospacing="0"/>
-      </w:pPr>
-      <w:r>
-        <w:rPr>
-          <w:rFonts w:ascii="Arial" w:hAnsi="Arial" w:cs="Arial"/>
-          <w:color w:val="000000"/>
-          <w:sz w:val="23"/>
-          <w:szCs w:val="23"/>
-        </w:rPr>
-        <w:t>- Final report</w:t>
-      </w:r>
-    </w:p>
-    <w:p>
-      <w:pPr>
-        <w:pStyle w:val="NormalWeb"/>
-        <w:spacing w:before="0" w:beforeAutospacing="0" w:after="0" w:afterAutospacing="0"/>
-      </w:pPr>
-      <w:r>
-        <w:rPr>
-          <w:rFonts w:ascii="Arial" w:hAnsi="Arial" w:cs="Arial"/>
-          <w:color w:val="000000"/>
-          <w:sz w:val="23"/>
-          <w:szCs w:val="23"/>
-        </w:rPr>
-        <w:t>- Progress tracking report - diary or something</w:t>
-      </w:r>
-    </w:p>
-    <w:p/>
-    <w:p/>
-    <w:p>
-      <w:pPr>
-        <w:pStyle w:val="Heading1"/>
-      </w:pPr>
-      <w:r>
-        <w:t xml:space="preserve">Initial </w:t>
-      </w:r>
-      <w:r>
-        <w:t xml:space="preserve">annotated </w:t>
-      </w:r>
-      <w:r>
-        <w:t>bibliography</w:t>
-      </w:r>
-    </w:p>
-    <w:p/>
-    <w:p>
-      <w:r>
-        <w:t xml:space="preserve">The following is a simple list, i.e. not using EndNote. </w:t>
-      </w:r>
-      <w:r>
-        <w:t xml:space="preserve"> You could insert any citations as cross-references</w:t>
-      </w:r>
-      <w:r>
-        <w:t xml:space="preserve"> in Word</w:t>
-      </w:r>
-      <w:r>
-        <w:t xml:space="preserve"> </w:t>
-      </w:r>
-      <w:r>
-        <w:fldChar w:fldCharType="begin"/>
-      </w:r>
-      <w:r>
-        <w:instrText xml:space="preserve"> REF _Ref180721199 \r \h </w:instrText>
-      </w:r>
-      <w:r>
-        <w:fldChar w:fldCharType="separate"/>
-      </w:r>
-      <w:r>
-        <w:t>[1]</w:t>
-      </w:r>
-      <w:r>
-        <w:fldChar w:fldCharType="end"/>
-      </w:r>
-      <w:r>
-        <w:fldChar w:fldCharType="begin"/>
-      </w:r>
-      <w:r>
-        <w:instrText xml:space="preserve"> REF _Ref180721201 \r \h </w:instrText>
-      </w:r>
-      <w:r>
-        <w:fldChar w:fldCharType="separate"/>
-      </w:r>
-      <w:r>
-        <w:t>[3]</w:t>
-      </w:r>
-      <w:r>
-        <w:fldChar w:fldCharType="end"/>
-      </w:r>
-      <w:r>
-        <w:fldChar w:fldCharType="begin"/>
-      </w:r>
-      <w:r>
-        <w:instrText xml:space="preserve"> REF _Ref180721201 \r \h </w:instrText>
-      </w:r>
-      <w:r>
-        <w:fldChar w:fldCharType="separate"/>
-      </w:r>
-      <w:r>
-        <w:t>[3]</w:t>
-      </w:r>
-      <w:r>
-        <w:fldChar w:fldCharType="end"/>
-      </w:r>
-      <w:r>
-        <w:fldChar w:fldCharType="begin"/>
-      </w:r>
-      <w:r>
-        <w:instrText xml:space="preserve"> REF _Ref180722753 \r \h </w:instrText>
-      </w:r>
-      <w:r>
-        <w:fldChar w:fldCharType="separate"/>
-      </w:r>
-      <w:r>
-        <w:t>[4]</w:t>
-      </w:r>
-      <w:r>
-        <w:fldChar w:fldCharType="end"/>
-      </w:r>
-      <w:r>
-        <w:t xml:space="preserve">. </w:t>
-      </w:r>
-    </w:p>
-    <w:p/>
-    <w:p>
-      <w:pPr>
-        <w:pStyle w:val="ListParagraph"/>
-        <w:numPr>
-          <w:ilvl w:val="0"/>
-          <w:numId w:val="3"/>
-        </w:numPr>
-        <w:spacing w:after="120"/>
-        <w:contextualSpacing w:val="0"/>
-      </w:pPr>
-      <w:bookmarkStart w:id="1" w:name="_Ref180721199"/>
-      <w:r>
-        <w:rPr>
-          <w:lang w:val="en-US"/>
-        </w:rPr>
-        <w:t xml:space="preserve">Sylvia Duckworth. A picture of a kitten at Hellifield Peel. </w:t>
-      </w:r>
-      <w:hyperlink r:id="rId14" w:history="1">
-        <w:r>
-          <w:rPr>
-            <w:rStyle w:val="Hyperlink"/>
-            <w:lang w:val="en-US"/>
-          </w:rPr>
-          <w:t>http://www.geograph.org.uk/photo/640959</w:t>
-        </w:r>
-      </w:hyperlink>
-      <w:r>
-        <w:rPr>
-          <w:lang w:val="en-US"/>
-        </w:rPr>
-        <w:t>, 2007. Copyright Sylvia Duckworth and licensed for reuse under a Creative Commons Attribution-Share Alike 2.0 Generic Licence. Accessed August 2011.</w:t>
-      </w:r>
-      <w:r>
-        <w:rPr>
-          <w:lang w:val="en-US"/>
-        </w:rPr>
-        <w:br/>
-      </w:r>
-      <w:r>
-        <w:rPr>
-          <w:lang w:val="en-US"/>
-        </w:rPr>
-        <w:br/>
-      </w:r>
-      <w:r>
-        <w:rPr>
-          <w:i/>
-        </w:rPr>
-        <w:t>This is my annotation. I should add a description here.</w:t>
-      </w:r>
-    </w:p>
-    <w:p>
-      <w:pPr>
-        <w:pStyle w:val="ListParagraph"/>
-        <w:numPr>
-          <w:ilvl w:val="0"/>
-          <w:numId w:val="3"/>
-        </w:numPr>
-        <w:spacing w:after="120"/>
-        <w:contextualSpacing w:val="0"/>
-      </w:pPr>
-      <w:r>
-        <w:rPr>
-          <w:lang w:val="en-US"/>
-        </w:rPr>
-        <w:t>Mark Neal, Jan Feyereisl, Rosario Rascun</w:t>
-      </w:r>
-      <w:r>
-        <w:t>à</w:t>
-      </w:r>
-      <w:r>
-        <w:t>,</w:t>
-      </w:r>
-      <w:r>
-        <w:rPr>
-          <w:lang w:val="en-US"/>
-        </w:rPr>
-        <w:t xml:space="preserve"> and Xiaolei Wang. Don’t touch me, I’m fine: Robot autonomy using an artificial innate immune system. In </w:t>
-      </w:r>
-      <w:r>
-        <w:rPr>
-          <w:i/>
-          <w:lang w:val="en-US"/>
-        </w:rPr>
-        <w:t>Proceedings of the 5th International Conference on Artificial Immune Systems</w:t>
-      </w:r>
-      <w:r>
-        <w:rPr>
-          <w:lang w:val="en-US"/>
-        </w:rPr>
-        <w:t>, pages 349–361. Springer, 2006.</w:t>
-      </w:r>
-      <w:bookmarkEnd w:id="1"/>
-      <w:r>
-        <w:t xml:space="preserve">  </w:t>
-      </w:r>
-      <w:r>
-        <w:br/>
-      </w:r>
-      <w:r>
-        <w:br/>
-      </w:r>
-      <w:r>
-        <w:rPr>
-          <w:i/>
-        </w:rPr>
-        <w:t xml:space="preserve">This is my annotation. I should add a description here. </w:t>
-      </w:r>
-    </w:p>
-    <w:p>
-      <w:pPr>
-        <w:pStyle w:val="ListParagraph"/>
-        <w:numPr>
-          <w:ilvl w:val="0"/>
-          <w:numId w:val="3"/>
-        </w:numPr>
-        <w:spacing w:after="120"/>
-        <w:contextualSpacing w:val="0"/>
-      </w:pPr>
-      <w:bookmarkStart w:id="2" w:name="_Ref180721201"/>
-      <w:r>
-        <w:rPr>
-          <w:lang w:val="en-US"/>
-        </w:rPr>
-        <w:lastRenderedPageBreak/>
-        <w:t xml:space="preserve">W.H. Press et al. </w:t>
-      </w:r>
-      <w:r>
-        <w:rPr>
-          <w:i/>
-          <w:lang w:val="en-US"/>
-        </w:rPr>
-        <w:t>Numerical recipes in C</w:t>
-      </w:r>
-      <w:r>
-        <w:rPr>
-          <w:lang w:val="en-US"/>
-        </w:rPr>
-        <w:t>. Cambridge University Press Cambridge, 1992.</w:t>
-      </w:r>
-      <w:bookmarkEnd w:id="2"/>
-      <w:r>
-        <w:rPr>
-          <w:lang w:val="en-US"/>
-        </w:rPr>
-        <w:br/>
-      </w:r>
-      <w:r>
-        <w:rPr>
-          <w:lang w:val="en-US"/>
-        </w:rPr>
-        <w:br/>
-      </w:r>
-      <w:r>
-        <w:rPr>
-          <w:i/>
-          <w:lang w:val="en-US"/>
-        </w:rPr>
-        <w:t>This document…</w:t>
-      </w:r>
-    </w:p>
-    <w:p>
-      <w:pPr>
-        <w:pStyle w:val="ListParagraph"/>
-        <w:numPr>
-          <w:ilvl w:val="0"/>
-          <w:numId w:val="3"/>
-        </w:numPr>
-        <w:spacing w:after="120"/>
-        <w:contextualSpacing w:val="0"/>
-      </w:pPr>
-      <w:bookmarkStart w:id="3" w:name="_Ref180722753"/>
-      <w:r>
-        <w:rPr>
-          <w:lang w:val="en-US"/>
-        </w:rPr>
-        <w:t xml:space="preserve">Various. Fail blog. </w:t>
-      </w:r>
-      <w:hyperlink r:id="rId15" w:history="1">
-        <w:r>
-          <w:rPr>
-            <w:rStyle w:val="Hyperlink"/>
-            <w:lang w:val="en-US"/>
-          </w:rPr>
-          <w:t>http://www.failblog.org/</w:t>
-        </w:r>
-      </w:hyperlink>
-      <w:r>
-        <w:rPr>
-          <w:lang w:val="en-US"/>
-        </w:rPr>
-        <w:t>, August 2011. Accessed August 2011.</w:t>
-      </w:r>
-      <w:bookmarkEnd w:id="3"/>
-      <w:r>
-        <w:rPr>
-          <w:lang w:val="en-US"/>
-        </w:rPr>
-        <w:br/>
-      </w:r>
-      <w:r>
-        <w:rPr>
-          <w:lang w:val="en-US"/>
-        </w:rPr>
-        <w:br/>
-      </w:r>
-      <w:r>
-        <w:rPr>
-          <w:i/>
-          <w:lang w:val="en-US"/>
-        </w:rPr>
-        <w:t xml:space="preserve">This is my annotation. I can add comments that are in </w:t>
-      </w:r>
-      <w:r>
-        <w:rPr>
-          <w:b/>
-          <w:i/>
-          <w:lang w:val="en-US"/>
-        </w:rPr>
-        <w:t>bold</w:t>
-      </w:r>
-      <w:r>
-        <w:rPr>
-          <w:i/>
-          <w:lang w:val="en-US"/>
-        </w:rPr>
-        <w:t xml:space="preserve"> as well as italics. It isn’t just the formatting – do mention what is useful about the resource. </w:t>
-      </w:r>
-    </w:p>
     <w:sectPr>
-      <w:headerReference w:type="first" r:id="rId16"/>
-      <w:footerReference w:type="first" r:id="rId17"/>
+      <w:headerReference w:type="first" r:id="rId11"/>
+      <w:footerReference w:type="first" r:id="rId12"/>
       <w:pgSz w:w="11900" w:h="16840"/>
       <w:pgMar w:top="1440" w:right="1800" w:bottom="1440" w:left="1800" w:header="708" w:footer="708" w:gutter="0"/>
       <w:pgNumType w:start="1"/>
@@ -1054,18 +478,8 @@
     <w:pPr>
       <w:pStyle w:val="Footer"/>
     </w:pPr>
-  </w:p>
-</w:ftr>
-</file>
-
-<file path=word/footer4.xml><?xml version="1.0" encoding="utf-8"?>
-<w:ftr xmlns:wpc="http://schemas.microsoft.com/office/word/2010/wordprocessingCanvas" xmlns:mc="http://schemas.openxmlformats.org/markup-compatibility/2006" xmlns:o="urn:schemas-microsoft-com:office:office" xmlns:r="http://schemas.openxmlformats.org/officeDocument/2006/relationships" xmlns:m="http://schemas.openxmlformats.org/officeDocument/2006/math" xmlns:v="urn:schemas-microsoft-com:vml" xmlns:wp14="http://schemas.microsoft.com/office/word/2010/wordprocessingDrawing" xmlns:wp="http://schemas.openxmlformats.org/drawingml/2006/wordprocessingDrawing" xmlns:w10="urn:schemas-microsoft-com:office:word" xmlns:w="http://schemas.openxmlformats.org/wordprocessingml/2006/main" xmlns:w14="http://schemas.microsoft.com/office/word/2010/wordml" xmlns:w15="http://schemas.microsoft.com/office/word/2012/wordml" xmlns:wpg="http://schemas.microsoft.com/office/word/2010/wordprocessingGroup" xmlns:wpi="http://schemas.microsoft.com/office/word/2010/wordprocessingInk" xmlns:wne="http://schemas.microsoft.com/office/word/2006/wordml" xmlns:wps="http://schemas.microsoft.com/office/word/2010/wordprocessingShape" mc:Ignorable="w14 w15 wp14">
-  <w:p>
-    <w:pPr>
-      <w:pStyle w:val="Footer"/>
-    </w:pPr>
-    <w:r>
-      <w:t>Your project title (shorter form, if necessary)</w:t>
+    <w:r>
+      <w:t>Rendering Invisibility</w:t>
     </w:r>
     <w:r>
       <w:tab/>
@@ -1118,7 +532,7 @@
         <w:noProof/>
         <w:lang w:val="en-US"/>
       </w:rPr>
-      <w:t>2</w:t>
+      <w:t>1</w:t>
     </w:r>
     <w:r>
       <w:rPr>
@@ -1160,6 +574,16 @@
     <w:pPr>
       <w:pStyle w:val="Header"/>
     </w:pPr>
+    <w:r>
+      <w:t>Outline Project Specification – 0.1 (Draft)</w:t>
+    </w:r>
+    <w:r>
+      <w:tab/>
+    </w:r>
+    <w:r>
+      <w:tab/>
+      <w:t>Your Name (xyz)</w:t>
+    </w:r>
   </w:p>
 </w:hdr>
 </file>
@@ -1171,44 +595,23 @@
       <w:pStyle w:val="Header"/>
     </w:pPr>
     <w:r>
-      <w:t>Outline Project Specification – 0.1 (Draft)</w:t>
+      <w:t xml:space="preserve">Design </w:t>
+    </w:r>
+    <w:r>
+      <w:t>Specification – 0.1 (</w:t>
+    </w:r>
+    <w:r>
+      <w:t>Draft)</w:t>
     </w:r>
     <w:r>
       <w:tab/>
     </w:r>
     <w:r>
       <w:tab/>
-      <w:t>Your Name (xyz)</w:t>
-    </w:r>
-  </w:p>
-</w:hdr>
-</file>
-
-<file path=word/header3.xml><?xml version="1.0" encoding="utf-8"?>
-<w:hdr xmlns:wpc="http://schemas.microsoft.com/office/word/2010/wordprocessingCanvas" xmlns:mc="http://schemas.openxmlformats.org/markup-compatibility/2006" xmlns:o="urn:schemas-microsoft-com:office:office" xmlns:r="http://schemas.openxmlformats.org/officeDocument/2006/relationships" xmlns:m="http://schemas.openxmlformats.org/officeDocument/2006/math" xmlns:v="urn:schemas-microsoft-com:vml" xmlns:wp14="http://schemas.microsoft.com/office/word/2010/wordprocessingDrawing" xmlns:wp="http://schemas.openxmlformats.org/drawingml/2006/wordprocessingDrawing" xmlns:w10="urn:schemas-microsoft-com:office:word" xmlns:w="http://schemas.openxmlformats.org/wordprocessingml/2006/main" xmlns:w14="http://schemas.microsoft.com/office/word/2010/wordml" xmlns:w15="http://schemas.microsoft.com/office/word/2012/wordml" xmlns:wpg="http://schemas.microsoft.com/office/word/2010/wordprocessingGroup" xmlns:wpi="http://schemas.microsoft.com/office/word/2010/wordprocessingInk" xmlns:wne="http://schemas.microsoft.com/office/word/2006/wordml" xmlns:wps="http://schemas.microsoft.com/office/word/2010/wordprocessingShape" mc:Ignorable="w14 w15 wp14">
-  <w:p>
-    <w:pPr>
-      <w:pStyle w:val="Header"/>
-    </w:pPr>
-  </w:p>
-</w:hdr>
-</file>
-
-<file path=word/header4.xml><?xml version="1.0" encoding="utf-8"?>
-<w:hdr xmlns:wpc="http://schemas.microsoft.com/office/word/2010/wordprocessingCanvas" xmlns:mc="http://schemas.openxmlformats.org/markup-compatibility/2006" xmlns:o="urn:schemas-microsoft-com:office:office" xmlns:r="http://schemas.openxmlformats.org/officeDocument/2006/relationships" xmlns:m="http://schemas.openxmlformats.org/officeDocument/2006/math" xmlns:v="urn:schemas-microsoft-com:vml" xmlns:wp14="http://schemas.microsoft.com/office/word/2010/wordprocessingDrawing" xmlns:wp="http://schemas.openxmlformats.org/drawingml/2006/wordprocessingDrawing" xmlns:w10="urn:schemas-microsoft-com:office:word" xmlns:w="http://schemas.openxmlformats.org/wordprocessingml/2006/main" xmlns:w14="http://schemas.microsoft.com/office/word/2010/wordml" xmlns:w15="http://schemas.microsoft.com/office/word/2012/wordml" xmlns:wpg="http://schemas.microsoft.com/office/word/2010/wordprocessingGroup" xmlns:wpi="http://schemas.microsoft.com/office/word/2010/wordprocessingInk" xmlns:wne="http://schemas.microsoft.com/office/word/2006/wordml" xmlns:wps="http://schemas.microsoft.com/office/word/2010/wordprocessingShape" mc:Ignorable="w14 w15 wp14">
-  <w:p>
-    <w:pPr>
-      <w:pStyle w:val="Header"/>
-    </w:pPr>
-    <w:r>
-      <w:t>Outline Project Specification – 0.1 (Draft)</w:t>
-    </w:r>
-    <w:r>
-      <w:tab/>
-    </w:r>
-    <w:r>
-      <w:tab/>
-      <w:t>Your Name (xyz)</w:t>
+      <w:t>Katherine Rose Farmer (krf</w:t>
+    </w:r>
+    <w:r>
+      <w:t>)</w:t>
     </w:r>
   </w:p>
 </w:hdr>
@@ -2057,6 +1460,49 @@
       <w:sz w:val="24"/>
     </w:rPr>
   </w:style>
+  <w:style w:type="paragraph" w:styleId="Title">
+    <w:name w:val="Title"/>
+    <w:basedOn w:val="Normal"/>
+    <w:next w:val="Normal"/>
+    <w:link w:val="TitleChar"/>
+    <w:uiPriority w:val="10"/>
+    <w:qFormat/>
+    <w:rsid w:val="00687A0B"/>
+    <w:pPr>
+      <w:contextualSpacing/>
+    </w:pPr>
+    <w:rPr>
+      <w:rFonts w:asciiTheme="majorHAnsi" w:eastAsiaTheme="majorEastAsia" w:hAnsiTheme="majorHAnsi" w:cstheme="majorBidi"/>
+      <w:spacing w:val="-10"/>
+      <w:kern w:val="28"/>
+      <w:sz w:val="56"/>
+      <w:szCs w:val="56"/>
+    </w:rPr>
+  </w:style>
+  <w:style w:type="character" w:customStyle="1" w:styleId="TitleChar">
+    <w:name w:val="Title Char"/>
+    <w:basedOn w:val="DefaultParagraphFont"/>
+    <w:link w:val="Title"/>
+    <w:uiPriority w:val="10"/>
+    <w:rsid w:val="00687A0B"/>
+    <w:rPr>
+      <w:rFonts w:asciiTheme="majorHAnsi" w:eastAsiaTheme="majorEastAsia" w:hAnsiTheme="majorHAnsi" w:cstheme="majorBidi"/>
+      <w:spacing w:val="-10"/>
+      <w:kern w:val="28"/>
+      <w:sz w:val="56"/>
+      <w:szCs w:val="56"/>
+    </w:rPr>
+  </w:style>
+  <w:style w:type="paragraph" w:styleId="NoSpacing">
+    <w:name w:val="No Spacing"/>
+    <w:uiPriority w:val="1"/>
+    <w:qFormat/>
+    <w:rsid w:val="00687A0B"/>
+    <w:rPr>
+      <w:sz w:val="22"/>
+      <w:szCs w:val="24"/>
+    </w:rPr>
+  </w:style>
 </w:styles>
 </file>
 
@@ -2383,7 +1829,7 @@
 </file>
 
 <file path=customXml/itemProps1.xml><?xml version="1.0" encoding="utf-8"?>
-<ds:datastoreItem xmlns:ds="http://schemas.openxmlformats.org/officeDocument/2006/customXml" ds:itemID="{88330483-A61C-4E0D-9AE9-61A9D2B15DBD}">
+<ds:datastoreItem xmlns:ds="http://schemas.openxmlformats.org/officeDocument/2006/customXml" ds:itemID="{5C855188-FC85-468E-A5EB-DAA5B5288683}">
   <ds:schemaRefs>
     <ds:schemaRef ds:uri="http://schemas.openxmlformats.org/officeDocument/2006/bibliography"/>
   </ds:schemaRefs>

</xml_diff>